<commit_message>
final Word document version
</commit_message>
<xml_diff>
--- a/Abalone/BSCH Year 3 - Semester 1 2016 - HGP Projectv2.docx
+++ b/Abalone/BSCH Year 3 - Semester 1 2016 - HGP Projectv2.docx
@@ -828,7 +828,7 @@
               </wp:anchor>
             </w:drawing>
           </mc:Choice>
-          <mc:Fallback xmlns:cx5="http://schemas.microsoft.com/office/drawing/2016/5/11/chartex" xmlns:cx4="http://schemas.microsoft.com/office/drawing/2016/5/10/chartex" xmlns:cx3="http://schemas.microsoft.com/office/drawing/2016/5/9/chartex">
+          <mc:Fallback xmlns:cx3="http://schemas.microsoft.com/office/drawing/2016/5/9/chartex" xmlns:cx4="http://schemas.microsoft.com/office/drawing/2016/5/10/chartex" xmlns:cx5="http://schemas.microsoft.com/office/drawing/2016/5/11/chartex">
             <w:pict>
               <v:group w14:anchorId="3388FA70" id="Group 2" o:spid="_x0000_s1026" style="position:absolute;left:0;text-align:left;margin-left:-18pt;margin-top:19.4pt;width:117pt;height:57pt;z-index:251666432;mso-width-relative:margin;mso-height-relative:margin" coordorigin=",-3429" coordsize="14859,7239" o:gfxdata="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">
                 <v:shapetype id="_x0000_t202" coordsize="21600,21600" o:spt="202" path="m,l,21600r21600,l21600,xe">
@@ -935,7 +935,7 @@
               </wp:anchor>
             </w:drawing>
           </mc:Choice>
-          <mc:Fallback xmlns:cx5="http://schemas.microsoft.com/office/drawing/2016/5/11/chartex" xmlns:cx4="http://schemas.microsoft.com/office/drawing/2016/5/10/chartex" xmlns:cx3="http://schemas.microsoft.com/office/drawing/2016/5/9/chartex">
+          <mc:Fallback xmlns:cx3="http://schemas.microsoft.com/office/drawing/2016/5/9/chartex" xmlns:cx4="http://schemas.microsoft.com/office/drawing/2016/5/10/chartex" xmlns:cx5="http://schemas.microsoft.com/office/drawing/2016/5/11/chartex">
             <w:pict>
               <v:shape w14:anchorId="1F832883" id="Straight Arrow Connector 11" o:spid="_x0000_s1026" type="#_x0000_t32" style="position:absolute;margin-left:36pt;margin-top:208.4pt;width:54pt;height:0;z-index:251667456;visibility:visible;mso-wrap-style:square;mso-width-percent:0;mso-height-percent:0;mso-wrap-distance-left:9pt;mso-wrap-distance-top:0;mso-wrap-distance-right:9pt;mso-wrap-distance-bottom:0;mso-position-horizontal:absolute;mso-position-horizontal-relative:text;mso-position-vertical:absolute;mso-position-vertical-relative:text;mso-width-percent:0;mso-height-percent:0;mso-width-relative:margin;mso-height-relative:margin" o:gfxdata="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" strokecolor="black [3213]" strokeweight="5pt">
                 <v:stroke endarrow="open" joinstyle="miter"/>
@@ -1038,7 +1038,7 @@
               </wp:anchor>
             </w:drawing>
           </mc:Choice>
-          <mc:Fallback xmlns:cx5="http://schemas.microsoft.com/office/drawing/2016/5/11/chartex" xmlns:cx4="http://schemas.microsoft.com/office/drawing/2016/5/10/chartex" xmlns:cx3="http://schemas.microsoft.com/office/drawing/2016/5/9/chartex">
+          <mc:Fallback xmlns:cx3="http://schemas.microsoft.com/office/drawing/2016/5/9/chartex" xmlns:cx4="http://schemas.microsoft.com/office/drawing/2016/5/10/chartex" xmlns:cx5="http://schemas.microsoft.com/office/drawing/2016/5/11/chartex">
             <w:pict>
               <v:shape w14:anchorId="1CB568A4" id="Text Box 20" o:spid="_x0000_s1029" type="#_x0000_t202" style="position:absolute;left:0;text-align:left;margin-left:-9pt;margin-top:190.4pt;width:44.05pt;height:30pt;z-index:251683840;visibility:visible;mso-wrap-style:square;mso-width-percent:0;mso-height-percent:0;mso-wrap-distance-left:9pt;mso-wrap-distance-top:0;mso-wrap-distance-right:9pt;mso-wrap-distance-bottom:0;mso-position-horizontal:absolute;mso-position-horizontal-relative:text;mso-position-vertical:absolute;mso-position-vertical-relative:text;mso-width-percent:0;mso-height-percent:0;mso-width-relative:margin;mso-height-relative:margin;v-text-anchor:top" o:gfxdata="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" fillcolor="white [3201]" strokeweight="5pt">
                 <v:textbox>
@@ -1117,10 +1117,10 @@
                     </a:ln>
                     <a:extLst>
                       <a:ext uri="{53640926-AAD7-44d8-BBD7-CCE9431645EC}">
-                        <a14:shadowObscured xmlns:a14="http://schemas.microsoft.com/office/drawing/2010/main" xmlns:w="http://schemas.openxmlformats.org/wordprocessingml/2006/main" xmlns:w10="urn:schemas-microsoft-com:office:word" xmlns:v="urn:schemas-microsoft-com:vml" xmlns:o="urn:schemas-microsoft-com:office:office" xmlns:mv="urn:schemas-microsoft-com:mac:vml" xmlns:mo="http://schemas.microsoft.com/office/mac/office/2008/main" xmlns="" xmlns:cx5="http://schemas.microsoft.com/office/drawing/2016/5/11/chartex" xmlns:cx4="http://schemas.microsoft.com/office/drawing/2016/5/10/chartex" xmlns:cx3="http://schemas.microsoft.com/office/drawing/2016/5/9/chartex"/>
+                        <a14:shadowObscured xmlns:cx3="http://schemas.microsoft.com/office/drawing/2016/5/9/chartex" xmlns:cx4="http://schemas.microsoft.com/office/drawing/2016/5/10/chartex" xmlns:cx5="http://schemas.microsoft.com/office/drawing/2016/5/11/chartex" xmlns="" xmlns:mo="http://schemas.microsoft.com/office/mac/office/2008/main" xmlns:mv="urn:schemas-microsoft-com:mac:vml" xmlns:o="urn:schemas-microsoft-com:office:office" xmlns:v="urn:schemas-microsoft-com:vml" xmlns:w10="urn:schemas-microsoft-com:office:word" xmlns:w="http://schemas.openxmlformats.org/wordprocessingml/2006/main" xmlns:a14="http://schemas.microsoft.com/office/drawing/2010/main"/>
                       </a:ext>
                       <a:ext uri="{FAA26D3D-D897-4be2-8F04-BA451C77F1D7}">
-                        <ma14:placeholderFlag xmlns:ma14="http://schemas.microsoft.com/office/mac/drawingml/2011/main" xmlns:w="http://schemas.openxmlformats.org/wordprocessingml/2006/main" xmlns:w10="urn:schemas-microsoft-com:office:word" xmlns:v="urn:schemas-microsoft-com:vml" xmlns:o="urn:schemas-microsoft-com:office:office" xmlns:mv="urn:schemas-microsoft-com:mac:vml" xmlns:mo="http://schemas.microsoft.com/office/mac/office/2008/main" xmlns="" xmlns:cx5="http://schemas.microsoft.com/office/drawing/2016/5/11/chartex" xmlns:cx4="http://schemas.microsoft.com/office/drawing/2016/5/10/chartex" xmlns:cx3="http://schemas.microsoft.com/office/drawing/2016/5/9/chartex"/>
+                        <ma14:placeholderFlag xmlns:cx3="http://schemas.microsoft.com/office/drawing/2016/5/9/chartex" xmlns:cx4="http://schemas.microsoft.com/office/drawing/2016/5/10/chartex" xmlns:cx5="http://schemas.microsoft.com/office/drawing/2016/5/11/chartex" xmlns="" xmlns:mo="http://schemas.microsoft.com/office/mac/office/2008/main" xmlns:mv="urn:schemas-microsoft-com:mac:vml" xmlns:o="urn:schemas-microsoft-com:office:office" xmlns:v="urn:schemas-microsoft-com:vml" xmlns:w10="urn:schemas-microsoft-com:office:word" xmlns:w="http://schemas.openxmlformats.org/wordprocessingml/2006/main" xmlns:ma14="http://schemas.microsoft.com/office/mac/drawingml/2011/main"/>
                       </a:ext>
                     </a:extLst>
                   </pic:spPr>
@@ -1207,7 +1207,7 @@
                     </a:ln>
                     <a:extLst>
                       <a:ext uri="{FAA26D3D-D897-4be2-8F04-BA451C77F1D7}">
-                        <ma14:placeholderFlag xmlns:ma14="http://schemas.microsoft.com/office/mac/drawingml/2011/main" xmlns:w="http://schemas.openxmlformats.org/wordprocessingml/2006/main" xmlns:w10="urn:schemas-microsoft-com:office:word" xmlns:v="urn:schemas-microsoft-com:vml" xmlns:o="urn:schemas-microsoft-com:office:office" xmlns:mv="urn:schemas-microsoft-com:mac:vml" xmlns:mo="http://schemas.microsoft.com/office/mac/office/2008/main" xmlns="" xmlns:cx5="http://schemas.microsoft.com/office/drawing/2016/5/11/chartex" xmlns:cx4="http://schemas.microsoft.com/office/drawing/2016/5/10/chartex" xmlns:cx3="http://schemas.microsoft.com/office/drawing/2016/5/9/chartex"/>
+                        <ma14:placeholderFlag xmlns:cx3="http://schemas.microsoft.com/office/drawing/2016/5/9/chartex" xmlns:cx4="http://schemas.microsoft.com/office/drawing/2016/5/10/chartex" xmlns:cx5="http://schemas.microsoft.com/office/drawing/2016/5/11/chartex" xmlns="" xmlns:mo="http://schemas.microsoft.com/office/mac/office/2008/main" xmlns:mv="urn:schemas-microsoft-com:mac:vml" xmlns:o="urn:schemas-microsoft-com:office:office" xmlns:v="urn:schemas-microsoft-com:vml" xmlns:w10="urn:schemas-microsoft-com:office:word" xmlns:w="http://schemas.openxmlformats.org/wordprocessingml/2006/main" xmlns:ma14="http://schemas.microsoft.com/office/mac/drawingml/2011/main"/>
                       </a:ext>
                     </a:extLst>
                   </pic:spPr>
@@ -1376,7 +1376,7 @@
               </wp:anchor>
             </w:drawing>
           </mc:Choice>
-          <mc:Fallback xmlns:cx5="http://schemas.microsoft.com/office/drawing/2016/5/11/chartex" xmlns:cx4="http://schemas.microsoft.com/office/drawing/2016/5/10/chartex" xmlns:cx3="http://schemas.microsoft.com/office/drawing/2016/5/9/chartex">
+          <mc:Fallback xmlns:cx3="http://schemas.microsoft.com/office/drawing/2016/5/9/chartex" xmlns:cx4="http://schemas.microsoft.com/office/drawing/2016/5/10/chartex" xmlns:cx5="http://schemas.microsoft.com/office/drawing/2016/5/11/chartex">
             <w:pict>
               <v:group w14:anchorId="73D0F2CD" id="Group 12" o:spid="_x0000_s1030" style="position:absolute;left:0;text-align:left;margin-left:-18pt;margin-top:6.3pt;width:158.25pt;height:30pt;z-index:251691008;mso-width-relative:margin" coordsize="16668,3810" o:gfxdata="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">
                 <v:shape id="Text Box 7" o:spid="_x0000_s1031" type="#_x0000_t202" style="position:absolute;width:10427;height:3810;visibility:visible;mso-wrap-style:square;v-text-anchor:top" o:gfxdata="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" fillcolor="white [3201]" strokeweight="5pt">
@@ -1624,7 +1624,7 @@
               </wp:anchor>
             </w:drawing>
           </mc:Choice>
-          <mc:Fallback xmlns:cx5="http://schemas.microsoft.com/office/drawing/2016/5/11/chartex" xmlns:cx4="http://schemas.microsoft.com/office/drawing/2016/5/10/chartex" xmlns:cx3="http://schemas.microsoft.com/office/drawing/2016/5/9/chartex">
+          <mc:Fallback xmlns:cx3="http://schemas.microsoft.com/office/drawing/2016/5/9/chartex" xmlns:cx4="http://schemas.microsoft.com/office/drawing/2016/5/10/chartex" xmlns:cx5="http://schemas.microsoft.com/office/drawing/2016/5/11/chartex">
             <w:pict>
               <v:group w14:anchorId="1CFADADC" id="Group 3" o:spid="_x0000_s1033" style="position:absolute;left:0;text-align:left;margin-left:-9pt;margin-top:2.85pt;width:149.25pt;height:30pt;z-index:251687936;mso-width-relative:margin" coordsize="16668,3810" o:gfxdata="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">
                 <v:shape id="Text Box 4" o:spid="_x0000_s1034" type="#_x0000_t202" style="position:absolute;width:11056;height:3810;visibility:visible;mso-wrap-style:square;v-text-anchor:top" o:gfxdata="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" fillcolor="white [3201]" strokeweight="5pt">
@@ -1882,7 +1882,6 @@
           <w:lang w:val="en-GB"/>
         </w:rPr>
       </w:pPr>
-      <w:proofErr w:type="spellStart"/>
       <w:r>
         <w:rPr>
           <w:u w:val="single"/>
@@ -1890,21 +1889,18 @@
         </w:rPr>
         <w:t>UltimateXOs</w:t>
       </w:r>
-      <w:proofErr w:type="spellEnd"/>
       <w:r>
         <w:rPr>
           <w:lang w:val="en-GB"/>
         </w:rPr>
         <w:t xml:space="preserve">. The skills you learned in the design of your </w:t>
       </w:r>
-      <w:proofErr w:type="spellStart"/>
       <w:r>
         <w:rPr>
           <w:lang w:val="en-GB"/>
         </w:rPr>
         <w:t>UltimateXOs</w:t>
       </w:r>
-      <w:proofErr w:type="spellEnd"/>
       <w:r>
         <w:rPr>
           <w:u w:val="single"/>
@@ -2352,30 +2348,8 @@
         <w:rPr>
           <w:lang w:val="en-GB"/>
         </w:rPr>
-        <w:t xml:space="preserve"> and </w:t>
-      </w:r>
-      <w:proofErr w:type="spellStart"/>
-      <w:r>
-        <w:rPr>
-          <w:lang w:val="en-GB"/>
-        </w:rPr>
-        <w:t>Xs</w:t>
-      </w:r>
-      <w:proofErr w:type="spellEnd"/>
-      <w:r>
-        <w:rPr>
-          <w:lang w:val="en-GB"/>
-        </w:rPr>
-        <w:t xml:space="preserve"> &amp; </w:t>
-      </w:r>
-      <w:proofErr w:type="spellStart"/>
-      <w:r>
-        <w:rPr>
-          <w:lang w:val="en-GB"/>
-        </w:rPr>
-        <w:t>Os</w:t>
-      </w:r>
-      <w:proofErr w:type="spellEnd"/>
+        <w:t xml:space="preserve"> and Xs &amp; Os</w:t>
+      </w:r>
     </w:p>
     <w:p>
       <w:pPr>
@@ -2573,31 +2547,13 @@
                 <w:lang w:val="en-GB"/>
               </w:rPr>
             </w:pPr>
-            <w:proofErr w:type="spellStart"/>
             <w:r>
               <w:rPr>
                 <w:b/>
                 <w:lang w:val="en-GB"/>
               </w:rPr>
-              <w:t>Xs</w:t>
-            </w:r>
-            <w:proofErr w:type="spellEnd"/>
-            <w:r>
-              <w:rPr>
-                <w:b/>
-                <w:lang w:val="en-GB"/>
-              </w:rPr>
-              <w:t xml:space="preserve"> &amp; </w:t>
-            </w:r>
-            <w:proofErr w:type="spellStart"/>
-            <w:r>
-              <w:rPr>
-                <w:b/>
-                <w:lang w:val="en-GB"/>
-              </w:rPr>
-              <w:t>Os</w:t>
-            </w:r>
-            <w:proofErr w:type="spellEnd"/>
+              <w:t>Xs &amp; Os</w:t>
+            </w:r>
           </w:p>
         </w:tc>
       </w:tr>
@@ -2656,21 +2612,7 @@
               <w:rPr>
                 <w:lang w:val="en-GB"/>
               </w:rPr>
-              <w:t xml:space="preserve">Has a custom control with </w:t>
-            </w:r>
-            <w:proofErr w:type="spellStart"/>
-            <w:r>
-              <w:rPr>
-                <w:lang w:val="en-GB"/>
-              </w:rPr>
-              <w:t>a</w:t>
-            </w:r>
-            <w:proofErr w:type="spellEnd"/>
-            <w:r>
-              <w:rPr>
-                <w:lang w:val="en-GB"/>
-              </w:rPr>
-              <w:t xml:space="preserve"> </w:t>
+              <w:t xml:space="preserve">Has a custom control with a </w:t>
             </w:r>
             <w:r>
               <w:rPr>
@@ -2732,21 +2674,7 @@
               <w:rPr>
                 <w:lang w:val="en-GB"/>
               </w:rPr>
-              <w:t xml:space="preserve">Has a custom control with an Xx &amp; </w:t>
-            </w:r>
-            <w:proofErr w:type="spellStart"/>
-            <w:r>
-              <w:rPr>
-                <w:lang w:val="en-GB"/>
-              </w:rPr>
-              <w:t>Os</w:t>
-            </w:r>
-            <w:proofErr w:type="spellEnd"/>
-            <w:r>
-              <w:rPr>
-                <w:lang w:val="en-GB"/>
-              </w:rPr>
-              <w:t xml:space="preserve"> board.</w:t>
+              <w:t>Has a custom control with an Xx &amp; Os board.</w:t>
             </w:r>
           </w:p>
         </w:tc>
@@ -2848,16 +2776,8 @@
               <w:rPr>
                 <w:lang w:val="en-GB"/>
               </w:rPr>
-              <w:t>/</w:t>
-            </w:r>
-            <w:proofErr w:type="spellStart"/>
-            <w:r>
-              <w:rPr>
-                <w:lang w:val="en-GB"/>
-              </w:rPr>
-              <w:t>GameLogic</w:t>
-            </w:r>
-            <w:proofErr w:type="spellEnd"/>
+              <w:t>/GameLogic</w:t>
+            </w:r>
             <w:r>
               <w:rPr>
                 <w:lang w:val="en-GB"/>
@@ -5041,7 +4961,6 @@
               </w:rPr>
               <w:t xml:space="preserve"> </w:t>
             </w:r>
-            <w:proofErr w:type="spellStart"/>
             <w:r>
               <w:rPr>
                 <w:rFonts w:cs="Times"/>
@@ -5050,7 +4969,6 @@
               </w:rPr>
               <w:t>CustomControl</w:t>
             </w:r>
-            <w:proofErr w:type="spellEnd"/>
             <w:r>
               <w:rPr>
                 <w:rFonts w:cs="Times"/>
@@ -8470,8 +8388,6 @@
                 <w:lang w:val="en-GB"/>
               </w:rPr>
             </w:pPr>
-            <w:bookmarkStart w:id="0" w:name="_GoBack"/>
-            <w:bookmarkEnd w:id="0"/>
           </w:p>
           <w:p>
             <w:pPr>
@@ -8706,10 +8622,10 @@
                   <v:path o:extrusionok="f" gradientshapeok="t" o:connecttype="rect"/>
                   <o:lock v:ext="edit" aspectratio="t"/>
                 </v:shapetype>
-                <v:shape id="_x0000_i1029" type="#_x0000_t75" style="width:453pt;height:334.8pt" o:ole="">
+                <v:shape id="_x0000_i1025" type="#_x0000_t75" style="width:453pt;height:334.8pt" o:ole="">
                   <v:imagedata r:id="rId26" o:title=""/>
                 </v:shape>
-                <o:OLEObject Type="Embed" ProgID="PBrush" ShapeID="_x0000_i1029" DrawAspect="Content" ObjectID="_1546440053" r:id="rId27"/>
+                <o:OLEObject Type="Embed" ProgID="PBrush" ShapeID="_x0000_i1025" DrawAspect="Content" ObjectID="_1546447450" r:id="rId27"/>
               </w:object>
             </w:r>
           </w:p>
@@ -8982,6 +8898,74 @@
               <w:tab/>
               <w:t>how many pieces each player has left on the board</w:t>
             </w:r>
+          </w:p>
+          <w:p>
+            <w:pPr>
+              <w:pStyle w:val="Listenabsatz"/>
+              <w:autoSpaceDE w:val="0"/>
+              <w:autoSpaceDN w:val="0"/>
+              <w:adjustRightInd w:val="0"/>
+              <w:ind w:left="360" w:right="-1"/>
+              <w:rPr>
+                <w:rFonts w:ascii="Courier New" w:hAnsi="Courier New" w:cs="Courier New"/>
+                <w:sz w:val="24"/>
+                <w:szCs w:val="24"/>
+                <w:lang w:val="en-GB"/>
+              </w:rPr>
+            </w:pPr>
+          </w:p>
+          <w:p>
+            <w:pPr>
+              <w:pStyle w:val="Listenabsatz"/>
+              <w:autoSpaceDE w:val="0"/>
+              <w:autoSpaceDN w:val="0"/>
+              <w:adjustRightInd w:val="0"/>
+              <w:ind w:left="360" w:right="-1"/>
+              <w:rPr>
+                <w:rFonts w:ascii="Courier New" w:hAnsi="Courier New" w:cs="Courier New"/>
+                <w:sz w:val="24"/>
+                <w:szCs w:val="24"/>
+                <w:lang w:val="en-GB"/>
+              </w:rPr>
+            </w:pPr>
+            <w:r>
+              <w:rPr>
+                <w:rFonts w:ascii="Courier New" w:hAnsi="Courier New" w:cs="Courier New"/>
+                <w:sz w:val="24"/>
+                <w:szCs w:val="24"/>
+                <w:lang w:val="en-GB"/>
+              </w:rPr>
+              <w:t xml:space="preserve">We assumed that the number of </w:t>
+            </w:r>
+            <w:r>
+              <w:rPr>
+                <w:rFonts w:ascii="Courier New" w:hAnsi="Courier New" w:cs="Courier New"/>
+                <w:sz w:val="24"/>
+                <w:szCs w:val="24"/>
+                <w:lang w:val="en-GB"/>
+              </w:rPr>
+              <w:t xml:space="preserve">pieces taken is the number of </w:t>
+            </w:r>
+            <w:r>
+              <w:rPr>
+                <w:rFonts w:ascii="Courier New" w:hAnsi="Courier New" w:cs="Courier New"/>
+                <w:sz w:val="24"/>
+                <w:szCs w:val="24"/>
+                <w:lang w:val="en-GB"/>
+              </w:rPr>
+              <w:t xml:space="preserve">opposing </w:t>
+            </w:r>
+            <w:r>
+              <w:rPr>
+                <w:rFonts w:ascii="Courier New" w:hAnsi="Courier New" w:cs="Courier New"/>
+                <w:sz w:val="24"/>
+                <w:szCs w:val="24"/>
+                <w:lang w:val="en-GB"/>
+              </w:rPr>
+              <w:t>pieces a player as pushed off the board.</w:t>
+            </w:r>
+            <w:bookmarkStart w:id="0" w:name="_GoBack"/>
+            <w:bookmarkEnd w:id="0"/>
           </w:p>
           <w:p>
             <w:pPr>
@@ -9631,7 +9615,7 @@
             <w:rFonts w:ascii="Times New Roman" w:hAnsi="Times New Roman" w:cs="Times New Roman"/>
             <w:noProof/>
           </w:rPr>
-          <w:t>13</w:t>
+          <w:t>11</w:t>
         </w:r>
         <w:r>
           <w:rPr>
@@ -14271,7 +14255,7 @@
 </file>
 
 <file path=customXml/itemProps1.xml><?xml version="1.0" encoding="utf-8"?>
-<ds:datastoreItem xmlns:ds="http://schemas.openxmlformats.org/officeDocument/2006/customXml" ds:itemID="{71B95160-ACE4-4FDB-B407-3DB2E35A7339}">
+<ds:datastoreItem xmlns:ds="http://schemas.openxmlformats.org/officeDocument/2006/customXml" ds:itemID="{94DD973D-E85F-4DC1-AF22-DF5A45CF3224}">
   <ds:schemaRefs>
     <ds:schemaRef ds:uri="http://schemas.openxmlformats.org/officeDocument/2006/bibliography"/>
   </ds:schemaRefs>

</xml_diff>